<commit_message>
added final seasonal doxologies
</commit_message>
<xml_diff>
--- a/Doxologies/36 Resurrection.docx
+++ b/Doxologies/36 Resurrection.docx
@@ -906,28 +906,12 @@
           </w:tcPr>
           <w:p>
             <w:r>
-              <w:t xml:space="preserve">Alleluia </w:t>
-            </w:r>
-            <w:proofErr w:type="spellStart"/>
-            <w:r>
-              <w:t>Alleluia</w:t>
-            </w:r>
-            <w:proofErr w:type="spellEnd"/>
-            <w:r>
-              <w:t>,</w:t>
-            </w:r>
-          </w:p>
-          <w:p>
-            <w:r>
-              <w:t xml:space="preserve">Alleluia </w:t>
-            </w:r>
-            <w:proofErr w:type="spellStart"/>
-            <w:r>
-              <w:t>Alleluia</w:t>
-            </w:r>
-            <w:proofErr w:type="spellEnd"/>
-            <w:r>
-              <w:t>,</w:t>
+              <w:t>Alleluia Alleluia,</w:t>
+            </w:r>
+          </w:p>
+          <w:p>
+            <w:r>
+              <w:t>Alleluia Alleluia,</w:t>
             </w:r>
           </w:p>
           <w:p>
@@ -963,33 +947,22 @@
           </w:p>
           <w:p>
             <w:pPr>
-              <w:pStyle w:val="hymn"/>
-            </w:pPr>
-            <w:commentRangeStart w:id="1"/>
-            <w:r>
-              <w:t xml:space="preserve">Jesus </w:t>
-            </w:r>
-            <w:commentRangeEnd w:id="1"/>
-            <w:r>
-              <w:rPr>
-                <w:rStyle w:val="CommentReference"/>
-                <w:rFonts w:ascii="Times New Roman" w:hAnsi="Times New Roman"/>
-              </w:rPr>
-              <w:commentReference w:id="1"/>
-            </w:r>
-            <w:r>
-              <w:t>Christ is risen from the dead,</w:t>
-            </w:r>
-          </w:p>
-          <w:p>
-            <w:pPr>
               <w:pStyle w:val="hymnEnd"/>
             </w:pPr>
             <w:r>
-              <w:t>And ascended to the heavens.</w:t>
-            </w:r>
-          </w:p>
-          <w:p/>
+              <w:t>Jesus Christ, the King of Glory,</w:t>
+            </w:r>
+          </w:p>
+          <w:p>
+            <w:pPr>
+              <w:pStyle w:val="hymnEnd"/>
+            </w:pPr>
+            <w:r>
+              <w:t>Has risen from the dead.</w:t>
+            </w:r>
+            <w:bookmarkStart w:id="1" w:name="_GoBack"/>
+            <w:bookmarkEnd w:id="1"/>
+          </w:p>
         </w:tc>
         <w:tc>
           <w:tcPr>
@@ -1013,18 +986,18 @@
           </w:p>
           <w:p>
             <w:pPr>
-              <w:pStyle w:val="hymn"/>
-            </w:pPr>
-            <w:r>
-              <w:t>Christ is risen from the dead,</w:t>
-            </w:r>
-          </w:p>
-          <w:p>
-            <w:pPr>
               <w:pStyle w:val="hymnEnd"/>
             </w:pPr>
             <w:r>
-              <w:t>And ascended to the heavens.</w:t>
+              <w:t>Jesus Christ, the King of Glory,</w:t>
+            </w:r>
+          </w:p>
+          <w:p>
+            <w:pPr>
+              <w:pStyle w:val="hymnEnd"/>
+            </w:pPr>
+            <w:r>
+              <w:t>Has risen from the dead.</w:t>
             </w:r>
           </w:p>
           <w:p>
@@ -1135,10 +1108,7 @@
               <w:t>Now and forever.</w:t>
             </w:r>
           </w:p>
-          <w:p>
-            <w:bookmarkStart w:id="2" w:name="_GoBack"/>
-            <w:bookmarkEnd w:id="2"/>
-          </w:p>
+          <w:p/>
         </w:tc>
         <w:tc>
           <w:tcPr>
@@ -1215,22 +1185,6 @@
       </w:r>
       <w:r>
         <w:t>Name or Holy Name?</w:t>
-      </w:r>
-    </w:p>
-  </w:comment>
-  <w:comment w:id="1" w:author="Windows User" w:date="2015-08-19T08:36:00Z" w:initials="WU">
-    <w:p>
-      <w:pPr>
-        <w:pStyle w:val="CommentText"/>
-      </w:pPr>
-      <w:r>
-        <w:rPr>
-          <w:rStyle w:val="CommentReference"/>
-        </w:rPr>
-        <w:annotationRef/>
-      </w:r>
-      <w:r>
-        <w:t>Christ or Jesus Christ?</w:t>
       </w:r>
     </w:p>
   </w:comment>
@@ -2458,7 +2412,7 @@
 </file>
 
 <file path=customXml/itemProps1.xml><?xml version="1.0" encoding="utf-8"?>
-<ds:datastoreItem xmlns:ds="http://schemas.openxmlformats.org/officeDocument/2006/customXml" ds:itemID="{88DE430C-A27D-4B12-9638-073232137033}">
+<ds:datastoreItem xmlns:ds="http://schemas.openxmlformats.org/officeDocument/2006/customXml" ds:itemID="{234826F1-BA0B-473F-8D7B-BA374933C77A}">
   <ds:schemaRefs>
     <ds:schemaRef ds:uri="http://schemas.openxmlformats.org/officeDocument/2006/bibliography"/>
   </ds:schemaRefs>

</xml_diff>